<commit_message>
Major updates to letter, Figure 9, plus more minor changes
</commit_message>
<xml_diff>
--- a/Raw/BarrickDillon_Table4.docx
+++ b/Raw/BarrickDillon_Table4.docx
@@ -69,7 +69,7 @@
     <w:tbl>
       <w:tblPr>
         <w:tblStyle w:val="TableGrid"/>
-        <w:tblW w:w="9207" w:type="dxa"/>
+        <w:tblW w:w="9297" w:type="dxa"/>
         <w:tblBorders>
           <w:top w:val="none" w:sz="0" w:space="0" w:color="auto"/>
           <w:left w:val="none" w:sz="0" w:space="0" w:color="auto"/>
@@ -83,7 +83,7 @@
       </w:tblPr>
       <w:tblGrid>
         <w:gridCol w:w="1278"/>
-        <w:gridCol w:w="2160"/>
+        <w:gridCol w:w="2250"/>
         <w:gridCol w:w="4500"/>
         <w:gridCol w:w="1269"/>
       </w:tblGrid>
@@ -141,7 +141,7 @@
         </w:tc>
         <w:tc>
           <w:tcPr>
-            <w:tcW w:w="2160" w:type="dxa"/>
+            <w:tcW w:w="2250" w:type="dxa"/>
             <w:tcBorders>
               <w:top w:val="single" w:sz="12" w:space="0" w:color="auto"/>
               <w:bottom w:val="single" w:sz="4" w:space="0" w:color="auto"/>
@@ -267,7 +267,7 @@
         </w:tc>
         <w:tc>
           <w:tcPr>
-            <w:tcW w:w="2160" w:type="dxa"/>
+            <w:tcW w:w="2250" w:type="dxa"/>
           </w:tcPr>
           <w:p>
             <w:pPr>
@@ -276,12 +276,24 @@
                 <w:rFonts w:ascii="Times New Roman" w:hAnsi="Times New Roman" w:cs="Times New Roman"/>
               </w:rPr>
             </w:pPr>
+            <w:r>
+              <w:rPr>
+                <w:rFonts w:ascii="Times New Roman" w:hAnsi="Times New Roman" w:cs="Times New Roman"/>
+              </w:rPr>
+              <w:t xml:space="preserve">Left </w:t>
+            </w:r>
             <w:proofErr w:type="spellStart"/>
             <w:r>
               <w:rPr>
                 <w:rFonts w:ascii="Times New Roman" w:hAnsi="Times New Roman" w:cs="Times New Roman"/>
               </w:rPr>
-              <w:t>Fronto</w:t>
+              <w:t>f</w:t>
+            </w:r>
+            <w:r>
+              <w:rPr>
+                <w:rFonts w:ascii="Times New Roman" w:hAnsi="Times New Roman" w:cs="Times New Roman"/>
+              </w:rPr>
+              <w:t>ronto</w:t>
             </w:r>
             <w:proofErr w:type="spellEnd"/>
             <w:r>
@@ -381,7 +393,7 @@
         </w:tc>
         <w:tc>
           <w:tcPr>
-            <w:tcW w:w="2160" w:type="dxa"/>
+            <w:tcW w:w="2250" w:type="dxa"/>
           </w:tcPr>
           <w:p>
             <w:pPr>
@@ -494,7 +506,7 @@
         </w:tc>
         <w:tc>
           <w:tcPr>
-            <w:tcW w:w="2160" w:type="dxa"/>
+            <w:tcW w:w="2250" w:type="dxa"/>
           </w:tcPr>
           <w:p>
             <w:pPr>
@@ -607,7 +619,7 @@
         </w:tc>
         <w:tc>
           <w:tcPr>
-            <w:tcW w:w="2160" w:type="dxa"/>
+            <w:tcW w:w="2250" w:type="dxa"/>
           </w:tcPr>
           <w:p>
             <w:pPr>
@@ -866,7 +878,7 @@
         </w:tc>
         <w:tc>
           <w:tcPr>
-            <w:tcW w:w="2160" w:type="dxa"/>
+            <w:tcW w:w="2250" w:type="dxa"/>
             <w:tcBorders>
               <w:bottom w:val="single" w:sz="4" w:space="0" w:color="auto"/>
             </w:tcBorders>
@@ -882,7 +894,21 @@
               <w:rPr>
                 <w:rFonts w:ascii="Times New Roman" w:hAnsi="Times New Roman" w:cs="Times New Roman"/>
               </w:rPr>
-              <w:t>Right parietal</w:t>
+              <w:t xml:space="preserve">Right </w:t>
+            </w:r>
+            <w:r>
+              <w:rPr>
+                <w:rFonts w:ascii="Times New Roman" w:hAnsi="Times New Roman" w:cs="Times New Roman"/>
+              </w:rPr>
+              <w:t>centro-</w:t>
+            </w:r>
+            <w:bookmarkStart w:id="0" w:name="_GoBack"/>
+            <w:bookmarkEnd w:id="0"/>
+            <w:r>
+              <w:rPr>
+                <w:rFonts w:ascii="Times New Roman" w:hAnsi="Times New Roman" w:cs="Times New Roman"/>
+              </w:rPr>
+              <w:t>parietal</w:t>
             </w:r>
           </w:p>
         </w:tc>
@@ -986,8 +1012,6 @@
               </w:rPr>
               <w:t>98</w:t>
             </w:r>
-            <w:bookmarkStart w:id="0" w:name="_GoBack"/>
-            <w:bookmarkEnd w:id="0"/>
           </w:p>
         </w:tc>
         <w:tc>
@@ -2448,7 +2472,7 @@
   <a:extraClrSchemeLst/>
   <a:extLst>
     <a:ext uri="{05A4C25C-085E-4340-85A3-A5531E510DB2}">
-      <thm15:themeFamily xmlns="" xmlns:thm15="http://schemas.microsoft.com/office/thememl/2012/main" name="Office Theme" id="{62F939B6-93AF-4DB8-9C6B-D6C7DFDC589F}" vid="{4A3C46E8-61CC-4603-A589-7422A47A8E4A}"/>
+      <thm15:themeFamily xmlns:thm15="http://schemas.microsoft.com/office/thememl/2012/main" xmlns="" name="Office Theme" id="{62F939B6-93AF-4DB8-9C6B-D6C7DFDC589F}" vid="{4A3C46E8-61CC-4603-A589-7422A47A8E4A}"/>
     </a:ext>
   </a:extLst>
 </a:theme>

</xml_diff>